<commit_message>
Update to CTF v1.5 open source release
</commit_message>
<xml_diff>
--- a/docs/masters/CTF_3rdparty_packages.docx
+++ b/docs/masters/CTF_3rdparty_packages.docx
@@ -92,9 +92,11 @@
             <w:pPr>
               <w:spacing w:before="0" w:beforeAutospacing="0" w:after="0" w:afterAutospacing="0"/>
             </w:pPr>
+            <w:proofErr w:type="spellStart"/>
             <w:r>
               <w:t>attrs</w:t>
             </w:r>
+            <w:proofErr w:type="spellEnd"/>
           </w:p>
         </w:tc>
         <w:tc>
@@ -125,9 +127,11 @@
             <w:pPr>
               <w:spacing w:before="0" w:beforeAutospacing="0" w:after="0" w:afterAutospacing="0"/>
             </w:pPr>
+            <w:proofErr w:type="spellStart"/>
             <w:r>
               <w:t>bcrypt</w:t>
             </w:r>
+            <w:proofErr w:type="spellEnd"/>
           </w:p>
         </w:tc>
         <w:tc>
@@ -164,9 +168,11 @@
             <w:pPr>
               <w:spacing w:before="0" w:beforeAutospacing="0" w:after="0" w:afterAutospacing="0"/>
             </w:pPr>
+            <w:proofErr w:type="spellStart"/>
             <w:r>
               <w:t>cffi</w:t>
             </w:r>
+            <w:proofErr w:type="spellEnd"/>
           </w:p>
         </w:tc>
         <w:tc>
@@ -302,9 +308,11 @@
             <w:pPr>
               <w:spacing w:before="0" w:beforeAutospacing="0" w:after="0" w:afterAutospacing="0"/>
             </w:pPr>
-            <w:r>
-              <w:t>fabric</w:t>
-            </w:r>
+            <w:proofErr w:type="spellStart"/>
+            <w:r>
+              <w:t>demjson</w:t>
+            </w:r>
+            <w:proofErr w:type="spellEnd"/>
           </w:p>
         </w:tc>
         <w:tc>
@@ -317,10 +325,10 @@
               <w:spacing w:before="0" w:beforeAutospacing="0" w:after="0" w:afterAutospacing="0"/>
             </w:pPr>
             <w:r>
-              <w:t>A l</w:t>
-            </w:r>
-            <w:r>
-              <w:t>ibrary for execution of shell commands remotely over SSH</w:t>
+              <w:t xml:space="preserve">A library for </w:t>
+            </w:r>
+            <w:r>
+              <w:t>JSON format data check</w:t>
             </w:r>
           </w:p>
         </w:tc>
@@ -336,7 +344,7 @@
               <w:spacing w:before="0" w:beforeAutospacing="0" w:after="0" w:afterAutospacing="0"/>
             </w:pPr>
             <w:r>
-              <w:t>ftputil</w:t>
+              <w:t>fabric</w:t>
             </w:r>
           </w:p>
         </w:tc>
@@ -353,7 +361,7 @@
               <w:t>A l</w:t>
             </w:r>
             <w:r>
-              <w:t>ibrary for FTP utilities</w:t>
+              <w:t>ibrary for execution of shell commands remotely over SSH</w:t>
             </w:r>
           </w:p>
         </w:tc>
@@ -368,9 +376,11 @@
             <w:pPr>
               <w:spacing w:before="0" w:beforeAutospacing="0" w:after="0" w:afterAutospacing="0"/>
             </w:pPr>
-            <w:r>
-              <w:t>importlib-metadata</w:t>
-            </w:r>
+            <w:proofErr w:type="spellStart"/>
+            <w:r>
+              <w:t>ftputil</w:t>
+            </w:r>
+            <w:proofErr w:type="spellEnd"/>
           </w:p>
         </w:tc>
         <w:tc>
@@ -386,7 +396,7 @@
               <w:t>A l</w:t>
             </w:r>
             <w:r>
-              <w:t>ibrary for access to installed package metadata</w:t>
+              <w:t>ibrary for FTP utilities</w:t>
             </w:r>
           </w:p>
         </w:tc>
@@ -401,8 +411,13 @@
             <w:pPr>
               <w:spacing w:before="0" w:beforeAutospacing="0" w:after="0" w:afterAutospacing="0"/>
             </w:pPr>
-            <w:r>
-              <w:t>invoke</w:t>
+            <w:proofErr w:type="spellStart"/>
+            <w:r>
+              <w:t>importlib</w:t>
+            </w:r>
+            <w:proofErr w:type="spellEnd"/>
+            <w:r>
+              <w:t>-metadata</w:t>
             </w:r>
           </w:p>
         </w:tc>
@@ -419,7 +434,7 @@
               <w:t>A l</w:t>
             </w:r>
             <w:r>
-              <w:t>ibrary for task executions</w:t>
+              <w:t>ibrary for access to installed package metadata</w:t>
             </w:r>
           </w:p>
         </w:tc>
@@ -435,7 +450,7 @@
               <w:spacing w:before="0" w:beforeAutospacing="0" w:after="0" w:afterAutospacing="0"/>
             </w:pPr>
             <w:r>
-              <w:t>JSONschema</w:t>
+              <w:t>invoke</w:t>
             </w:r>
           </w:p>
         </w:tc>
@@ -449,7 +464,10 @@
               <w:spacing w:before="0" w:beforeAutospacing="0" w:after="0" w:afterAutospacing="0"/>
             </w:pPr>
             <w:r>
-              <w:t>An implementation of the JSON Schema specification for Python</w:t>
+              <w:t>A l</w:t>
+            </w:r>
+            <w:r>
+              <w:t>ibrary for task executions</w:t>
             </w:r>
           </w:p>
         </w:tc>
@@ -464,9 +482,11 @@
             <w:pPr>
               <w:spacing w:before="0" w:beforeAutospacing="0" w:after="0" w:afterAutospacing="0"/>
             </w:pPr>
-            <w:r>
-              <w:t>mock</w:t>
-            </w:r>
+            <w:proofErr w:type="spellStart"/>
+            <w:r>
+              <w:t>JSONschema</w:t>
+            </w:r>
+            <w:proofErr w:type="spellEnd"/>
           </w:p>
         </w:tc>
         <w:tc>
@@ -479,7 +499,7 @@
               <w:spacing w:before="0" w:beforeAutospacing="0" w:after="0" w:afterAutospacing="0"/>
             </w:pPr>
             <w:r>
-              <w:t>A library for developing mock objects for testing in Python</w:t>
+              <w:t>An implementation of the JSON Schema specification for Python</w:t>
             </w:r>
           </w:p>
         </w:tc>
@@ -495,7 +515,7 @@
               <w:spacing w:before="0" w:beforeAutospacing="0" w:after="0" w:afterAutospacing="0"/>
             </w:pPr>
             <w:r>
-              <w:t>nodejs</w:t>
+              <w:t>mock</w:t>
             </w:r>
           </w:p>
         </w:tc>
@@ -509,10 +529,7 @@
               <w:spacing w:before="0" w:beforeAutospacing="0" w:after="0" w:afterAutospacing="0"/>
             </w:pPr>
             <w:r>
-              <w:t>A l</w:t>
-            </w:r>
-            <w:r>
-              <w:t>ibrary for JavaScript</w:t>
+              <w:t>A library for developing mock objects for testing in Python</w:t>
             </w:r>
           </w:p>
         </w:tc>
@@ -527,9 +544,11 @@
             <w:pPr>
               <w:spacing w:before="0" w:beforeAutospacing="0" w:after="0" w:afterAutospacing="0"/>
             </w:pPr>
-            <w:r>
-              <w:t>paramiko</w:t>
-            </w:r>
+            <w:proofErr w:type="spellStart"/>
+            <w:r>
+              <w:t>nodejs</w:t>
+            </w:r>
+            <w:proofErr w:type="spellEnd"/>
           </w:p>
         </w:tc>
         <w:tc>
@@ -545,7 +564,7 @@
               <w:t>A l</w:t>
             </w:r>
             <w:r>
-              <w:t>ibrary for SSHv2 protocol for client and server</w:t>
+              <w:t>ibrary for JavaScript</w:t>
             </w:r>
           </w:p>
         </w:tc>
@@ -560,9 +579,11 @@
             <w:pPr>
               <w:spacing w:before="0" w:beforeAutospacing="0" w:after="0" w:afterAutospacing="0"/>
             </w:pPr>
-            <w:r>
-              <w:t>patchwork</w:t>
-            </w:r>
+            <w:proofErr w:type="spellStart"/>
+            <w:r>
+              <w:t>paramiko</w:t>
+            </w:r>
+            <w:proofErr w:type="spellEnd"/>
           </w:p>
         </w:tc>
         <w:tc>
@@ -578,7 +599,7 @@
               <w:t>A l</w:t>
             </w:r>
             <w:r>
-              <w:t>ibrary for Python system calls</w:t>
+              <w:t>ibrary for SSHv2 protocol for client and server</w:t>
             </w:r>
           </w:p>
         </w:tc>
@@ -594,7 +615,7 @@
               <w:spacing w:before="0" w:beforeAutospacing="0" w:after="0" w:afterAutospacing="0"/>
             </w:pPr>
             <w:r>
-              <w:t>psutil</w:t>
+              <w:t>patchwork</w:t>
             </w:r>
           </w:p>
         </w:tc>
@@ -611,7 +632,7 @@
               <w:t>A l</w:t>
             </w:r>
             <w:r>
-              <w:t>ibrary for process and system utilities</w:t>
+              <w:t>ibrary for Python system calls</w:t>
             </w:r>
           </w:p>
         </w:tc>
@@ -626,9 +647,46 @@
             <w:pPr>
               <w:spacing w:before="0" w:beforeAutospacing="0" w:after="0" w:afterAutospacing="0"/>
             </w:pPr>
+            <w:proofErr w:type="spellStart"/>
+            <w:r>
+              <w:t>psutil</w:t>
+            </w:r>
+            <w:proofErr w:type="spellEnd"/>
+          </w:p>
+        </w:tc>
+        <w:tc>
+          <w:tcPr>
+            <w:tcW w:w="7310" w:type="dxa"/>
+            <w:shd w:val="clear" w:color="auto" w:fill="auto"/>
+          </w:tcPr>
+          <w:p>
+            <w:pPr>
+              <w:spacing w:before="0" w:beforeAutospacing="0" w:after="0" w:afterAutospacing="0"/>
+            </w:pPr>
+            <w:r>
+              <w:t>A l</w:t>
+            </w:r>
+            <w:r>
+              <w:t>ibrary for process and system utilities</w:t>
+            </w:r>
+          </w:p>
+        </w:tc>
+      </w:tr>
+      <w:tr>
+        <w:tc>
+          <w:tcPr>
+            <w:tcW w:w="2340" w:type="dxa"/>
+            <w:shd w:val="clear" w:color="auto" w:fill="auto"/>
+          </w:tcPr>
+          <w:p>
+            <w:pPr>
+              <w:spacing w:before="0" w:beforeAutospacing="0" w:after="0" w:afterAutospacing="0"/>
+            </w:pPr>
+            <w:proofErr w:type="spellStart"/>
             <w:r>
               <w:t>pycparser</w:t>
             </w:r>
+            <w:proofErr w:type="spellEnd"/>
           </w:p>
         </w:tc>
         <w:tc>
@@ -662,9 +720,11 @@
             <w:pPr>
               <w:spacing w:before="0" w:beforeAutospacing="0" w:after="0" w:afterAutospacing="0"/>
             </w:pPr>
+            <w:proofErr w:type="spellStart"/>
             <w:r>
               <w:t>pyelftools</w:t>
             </w:r>
+            <w:proofErr w:type="spellEnd"/>
           </w:p>
         </w:tc>
         <w:tc>
@@ -698,9 +758,11 @@
             <w:pPr>
               <w:spacing w:before="0" w:beforeAutospacing="0" w:after="0" w:afterAutospacing="0"/>
             </w:pPr>
+            <w:proofErr w:type="spellStart"/>
             <w:r>
               <w:t>pylint</w:t>
             </w:r>
+            <w:proofErr w:type="spellEnd"/>
           </w:p>
         </w:tc>
         <w:tc>
@@ -728,9 +790,11 @@
             <w:pPr>
               <w:spacing w:before="0" w:beforeAutospacing="0" w:after="0" w:afterAutospacing="0"/>
             </w:pPr>
+            <w:proofErr w:type="spellStart"/>
             <w:r>
               <w:t>PyNaCl</w:t>
             </w:r>
+            <w:proofErr w:type="spellEnd"/>
           </w:p>
         </w:tc>
         <w:tc>
@@ -749,7 +813,15 @@
               <w:t>A l</w:t>
             </w:r>
             <w:r>
-              <w:t>ibrary for Python binding to the Networking and Cryptography (NaCi) library</w:t>
+              <w:t>ibrary for Python binding to the Networking and Cryptography (</w:t>
+            </w:r>
+            <w:proofErr w:type="spellStart"/>
+            <w:r>
+              <w:t>NaCi</w:t>
+            </w:r>
+            <w:proofErr w:type="spellEnd"/>
+            <w:r>
+              <w:t>) library</w:t>
             </w:r>
           </w:p>
         </w:tc>
@@ -764,9 +836,11 @@
             <w:pPr>
               <w:spacing w:before="0" w:beforeAutospacing="0" w:after="0" w:afterAutospacing="0"/>
             </w:pPr>
+            <w:proofErr w:type="spellStart"/>
             <w:r>
               <w:t>pyrsistent</w:t>
             </w:r>
+            <w:proofErr w:type="spellEnd"/>
           </w:p>
         </w:tc>
         <w:tc>
@@ -797,9 +871,11 @@
             <w:pPr>
               <w:spacing w:before="0" w:beforeAutospacing="0" w:after="0" w:afterAutospacing="0"/>
             </w:pPr>
+            <w:proofErr w:type="spellStart"/>
             <w:r>
               <w:t>pytest</w:t>
             </w:r>
+            <w:proofErr w:type="spellEnd"/>
           </w:p>
         </w:tc>
         <w:tc>
@@ -827,9 +903,11 @@
             <w:pPr>
               <w:spacing w:before="0" w:beforeAutospacing="0" w:after="0" w:afterAutospacing="0"/>
             </w:pPr>
+            <w:proofErr w:type="spellStart"/>
             <w:r>
               <w:t>pytest-cov</w:t>
             </w:r>
+            <w:proofErr w:type="spellEnd"/>
           </w:p>
         </w:tc>
         <w:tc>
@@ -842,7 +920,15 @@
               <w:spacing w:before="0" w:beforeAutospacing="0" w:after="0" w:afterAutospacing="0"/>
             </w:pPr>
             <w:r>
-              <w:t>A Pytest plugin for measuring code coverage</w:t>
+              <w:t xml:space="preserve">A </w:t>
+            </w:r>
+            <w:proofErr w:type="spellStart"/>
+            <w:r>
+              <w:t>Pytest</w:t>
+            </w:r>
+            <w:proofErr w:type="spellEnd"/>
+            <w:r>
+              <w:t xml:space="preserve"> plugin for measuring code coverage</w:t>
             </w:r>
           </w:p>
         </w:tc>
@@ -932,9 +1018,11 @@
             <w:pPr>
               <w:spacing w:before="0" w:beforeAutospacing="0" w:after="0" w:afterAutospacing="0"/>
             </w:pPr>
+            <w:proofErr w:type="spellStart"/>
             <w:r>
               <w:t>wkhtmltopdf</w:t>
             </w:r>
+            <w:proofErr w:type="spellEnd"/>
           </w:p>
         </w:tc>
         <w:tc>
@@ -962,9 +1050,11 @@
             <w:pPr>
               <w:spacing w:before="0" w:beforeAutospacing="0" w:after="0" w:afterAutospacing="0"/>
             </w:pPr>
+            <w:proofErr w:type="spellStart"/>
             <w:r>
               <w:t>xterm</w:t>
             </w:r>
+            <w:proofErr w:type="spellEnd"/>
           </w:p>
         </w:tc>
         <w:tc>
@@ -992,9 +1082,11 @@
             <w:pPr>
               <w:spacing w:before="0" w:beforeAutospacing="0" w:after="0" w:afterAutospacing="0"/>
             </w:pPr>
+            <w:proofErr w:type="spellStart"/>
             <w:r>
               <w:t>zipp</w:t>
             </w:r>
+            <w:proofErr w:type="spellEnd"/>
           </w:p>
         </w:tc>
         <w:tc>
@@ -1010,7 +1102,15 @@
               <w:t>A l</w:t>
             </w:r>
             <w:r>
-              <w:t>ibrary for pathlib-compatible object wrapper for zip files</w:t>
+              <w:t xml:space="preserve">ibrary for </w:t>
+            </w:r>
+            <w:proofErr w:type="spellStart"/>
+            <w:r>
+              <w:t>pathlib</w:t>
+            </w:r>
+            <w:proofErr w:type="spellEnd"/>
+            <w:r>
+              <w:t>-compatible object wrapper for zip files</w:t>
             </w:r>
           </w:p>
         </w:tc>
@@ -3268,6 +3368,7 @@
     <w:lsdException w:name="Strong" w:qFormat="1"/>
     <w:lsdException w:name="Emphasis" w:qFormat="1"/>
     <w:lsdException w:name="Plain Text" w:uiPriority="99"/>
+    <w:lsdException w:name="HTML Code" w:uiPriority="99"/>
     <w:lsdException w:name="Normal Table" w:semiHidden="1" w:unhideWhenUsed="1"/>
     <w:lsdException w:name="Table Simple 1" w:semiHidden="1" w:unhideWhenUsed="1"/>
     <w:lsdException w:name="Table Simple 2" w:semiHidden="1" w:unhideWhenUsed="1"/>
@@ -4577,6 +4678,17 @@
     </w:pPr>
     <w:rPr>
       <w:sz w:val="24"/>
+    </w:rPr>
+  </w:style>
+  <w:style w:type="character" w:styleId="HTMLCode">
+    <w:name w:val="HTML Code"/>
+    <w:uiPriority w:val="99"/>
+    <w:unhideWhenUsed/>
+    <w:rsid w:val="00200BB6"/>
+    <w:rPr>
+      <w:rFonts w:ascii="Courier New" w:eastAsia="Times New Roman" w:hAnsi="Courier New" w:cs="Courier New"/>
+      <w:sz w:val="20"/>
+      <w:szCs w:val="20"/>
     </w:rPr>
   </w:style>
 </w:styles>
@@ -4878,39 +4990,10 @@
 </file>
 
 <file path=customXml/item1.xml><?xml version="1.0" encoding="utf-8"?>
-<b:Sources xmlns:b="http://schemas.openxmlformats.org/officeDocument/2006/bibliography" xmlns="http://schemas.openxmlformats.org/officeDocument/2006/bibliography" SelectedStyle="\APASixthEditionOfficeOnline.xsl" StyleName="APA" Version="6"/>
+<LongProperties xmlns="http://schemas.microsoft.com/office/2006/metadata/longProperties"/>
 </file>
 
 <file path=customXml/item2.xml><?xml version="1.0" encoding="utf-8"?>
-<?mso-contentType ?>
-<FormTemplates xmlns="http://schemas.microsoft.com/sharepoint/v3/contenttype/forms">
-  <Display>DocumentLibraryForm</Display>
-  <Edit>DocumentLibraryForm</Edit>
-  <New>DocumentLibraryForm</New>
-</FormTemplates>
-</file>
-
-<file path=customXml/item3.xml><?xml version="1.0" encoding="utf-8"?>
-<p:properties xmlns:p="http://schemas.microsoft.com/office/2006/metadata/properties" xmlns:xsi="http://www.w3.org/2001/XMLSchema-instance" xmlns:pc="http://schemas.microsoft.com/office/infopath/2007/PartnerControls">
-  <documentManagement>
-    <Life_x0020_Cycle_x0020_Phase xmlns="7ad94a38-9927-41b9-a50d-08ee7fa2b65d">
-      <Value>ProjMgt/Support</Value>
-    </Life_x0020_Cycle_x0020_Phase>
-    <IconOverlay xmlns="http://schemas.microsoft.com/sharepoint/v4" xsi:nil="true"/>
-    <SubType_x0020_2 xmlns="7ad94a38-9927-41b9-a50d-08ee7fa2b65d">
-      <Value>Procedures/Instructions</Value>
-    </SubType_x0020_2>
-    <Project xmlns="7ad94a38-9927-41b9-a50d-08ee7fa2b65d">15</Project>
-    <Category_x0020_2 xmlns="7ad94a38-9927-41b9-a50d-08ee7fa2b65d">
-      <Value>EA-WI-025 Product Template</Value>
-      <Value>EA-WI-035 Product Template</Value>
-    </Category_x0020_2>
-    <Approved_x0020_Content xmlns="7ad94a38-9927-41b9-a50d-08ee7fa2b65d">Yes</Approved_x0020_Content>
-  </documentManagement>
-</p:properties>
-</file>
-
-<file path=customXml/item4.xml><?xml version="1.0" encoding="utf-8"?>
 <ct:contentTypeSchema xmlns:ct="http://schemas.microsoft.com/office/2006/metadata/contentType" xmlns:ma="http://schemas.microsoft.com/office/2006/metadata/properties/metaAttributes" ct:_="" ma:_="" ma:contentTypeName="Document" ma:contentTypeID="0x01010004877B5BDD954549BD6612B6B2C19E6F" ma:contentTypeVersion="19" ma:contentTypeDescription="Create a new document." ma:contentTypeScope="" ma:versionID="c9325abc3037abe310d22c1b4c167291">
   <xsd:schema xmlns:xsd="http://www.w3.org/2001/XMLSchema" xmlns:xs="http://www.w3.org/2001/XMLSchema" xmlns:p="http://schemas.microsoft.com/office/2006/metadata/properties" xmlns:ns2="7ad94a38-9927-41b9-a50d-08ee7fa2b65d" xmlns:ns3="http://schemas.microsoft.com/sharepoint/v4" xmlns:ns4="03e6e03d-f7ad-417b-af48-f78e21d1c7d7" targetNamespace="http://schemas.microsoft.com/office/2006/metadata/properties" ma:root="true" ma:fieldsID="f10e66fd70f20190f1f950ac58109cc6" ns2:_="" ns3:_="" ns4:_="">
     <xsd:import namespace="7ad94a38-9927-41b9-a50d-08ee7fa2b65d"/>
@@ -5160,38 +5243,48 @@
 </ct:contentTypeSchema>
 </file>
 
+<file path=customXml/item3.xml><?xml version="1.0" encoding="utf-8"?>
+<p:properties xmlns:p="http://schemas.microsoft.com/office/2006/metadata/properties" xmlns:xsi="http://www.w3.org/2001/XMLSchema-instance" xmlns:pc="http://schemas.microsoft.com/office/infopath/2007/PartnerControls">
+  <documentManagement>
+    <Life_x0020_Cycle_x0020_Phase xmlns="7ad94a38-9927-41b9-a50d-08ee7fa2b65d">
+      <Value>ProjMgt/Support</Value>
+    </Life_x0020_Cycle_x0020_Phase>
+    <IconOverlay xmlns="http://schemas.microsoft.com/sharepoint/v4" xsi:nil="true"/>
+    <SubType_x0020_2 xmlns="7ad94a38-9927-41b9-a50d-08ee7fa2b65d">
+      <Value>Procedures/Instructions</Value>
+    </SubType_x0020_2>
+    <Project xmlns="7ad94a38-9927-41b9-a50d-08ee7fa2b65d">15</Project>
+    <Category_x0020_2 xmlns="7ad94a38-9927-41b9-a50d-08ee7fa2b65d">
+      <Value>EA-WI-025 Product Template</Value>
+      <Value>EA-WI-035 Product Template</Value>
+    </Category_x0020_2>
+    <Approved_x0020_Content xmlns="7ad94a38-9927-41b9-a50d-08ee7fa2b65d">Yes</Approved_x0020_Content>
+  </documentManagement>
+</p:properties>
+</file>
+
+<file path=customXml/item4.xml><?xml version="1.0" encoding="utf-8"?>
+<?mso-contentType ?>
+<FormTemplates xmlns="http://schemas.microsoft.com/sharepoint/v3/contenttype/forms">
+  <Display>DocumentLibraryForm</Display>
+  <Edit>DocumentLibraryForm</Edit>
+  <New>DocumentLibraryForm</New>
+</FormTemplates>
+</file>
+
 <file path=customXml/item5.xml><?xml version="1.0" encoding="utf-8"?>
-<LongProperties xmlns="http://schemas.microsoft.com/office/2006/metadata/longProperties"/>
+<b:Sources xmlns:b="http://schemas.openxmlformats.org/officeDocument/2006/bibliography" xmlns="http://schemas.openxmlformats.org/officeDocument/2006/bibliography" SelectedStyle="\APASixthEditionOfficeOnline.xsl" StyleName="APA" Version="6"/>
 </file>
 
 <file path=customXml/itemProps1.xml><?xml version="1.0" encoding="utf-8"?>
-<ds:datastoreItem xmlns:ds="http://schemas.openxmlformats.org/officeDocument/2006/customXml" ds:itemID="{30952538-03D0-472D-9268-D15F01D5FCF4}">
+<ds:datastoreItem xmlns:ds="http://schemas.openxmlformats.org/officeDocument/2006/customXml" ds:itemID="{7F4BB68F-AA50-4094-B73B-0A401B940C23}">
   <ds:schemaRefs>
-    <ds:schemaRef ds:uri="http://schemas.openxmlformats.org/officeDocument/2006/bibliography"/>
+    <ds:schemaRef ds:uri="http://schemas.microsoft.com/office/2006/metadata/longProperties"/>
   </ds:schemaRefs>
 </ds:datastoreItem>
 </file>
 
 <file path=customXml/itemProps2.xml><?xml version="1.0" encoding="utf-8"?>
-<ds:datastoreItem xmlns:ds="http://schemas.openxmlformats.org/officeDocument/2006/customXml" ds:itemID="{848BA31D-599E-4070-A0BF-42A19E12036F}">
-  <ds:schemaRefs>
-    <ds:schemaRef ds:uri="http://schemas.microsoft.com/sharepoint/v3/contenttype/forms"/>
-  </ds:schemaRefs>
-</ds:datastoreItem>
-</file>
-
-<file path=customXml/itemProps3.xml><?xml version="1.0" encoding="utf-8"?>
-<ds:datastoreItem xmlns:ds="http://schemas.openxmlformats.org/officeDocument/2006/customXml" ds:itemID="{A2FD4897-5ECF-4B04-B0C2-F9FB5451A4E6}">
-  <ds:schemaRefs>
-    <ds:schemaRef ds:uri="http://schemas.microsoft.com/office/2006/metadata/properties"/>
-    <ds:schemaRef ds:uri="http://schemas.microsoft.com/office/infopath/2007/PartnerControls"/>
-    <ds:schemaRef ds:uri="7ad94a38-9927-41b9-a50d-08ee7fa2b65d"/>
-    <ds:schemaRef ds:uri="http://schemas.microsoft.com/sharepoint/v4"/>
-  </ds:schemaRefs>
-</ds:datastoreItem>
-</file>
-
-<file path=customXml/itemProps4.xml><?xml version="1.0" encoding="utf-8"?>
 <ds:datastoreItem xmlns:ds="http://schemas.openxmlformats.org/officeDocument/2006/customXml" ds:itemID="{C02F6B94-4AF4-4947-851C-9144C1B477A8}">
   <ds:schemaRefs>
     <ds:schemaRef ds:uri="http://schemas.microsoft.com/office/2006/metadata/contentType"/>
@@ -5211,10 +5304,29 @@
 </ds:datastoreItem>
 </file>
 
+<file path=customXml/itemProps3.xml><?xml version="1.0" encoding="utf-8"?>
+<ds:datastoreItem xmlns:ds="http://schemas.openxmlformats.org/officeDocument/2006/customXml" ds:itemID="{A2FD4897-5ECF-4B04-B0C2-F9FB5451A4E6}">
+  <ds:schemaRefs>
+    <ds:schemaRef ds:uri="http://schemas.microsoft.com/office/2006/metadata/properties"/>
+    <ds:schemaRef ds:uri="http://schemas.microsoft.com/office/infopath/2007/PartnerControls"/>
+    <ds:schemaRef ds:uri="7ad94a38-9927-41b9-a50d-08ee7fa2b65d"/>
+    <ds:schemaRef ds:uri="http://schemas.microsoft.com/sharepoint/v4"/>
+  </ds:schemaRefs>
+</ds:datastoreItem>
+</file>
+
+<file path=customXml/itemProps4.xml><?xml version="1.0" encoding="utf-8"?>
+<ds:datastoreItem xmlns:ds="http://schemas.openxmlformats.org/officeDocument/2006/customXml" ds:itemID="{848BA31D-599E-4070-A0BF-42A19E12036F}">
+  <ds:schemaRefs>
+    <ds:schemaRef ds:uri="http://schemas.microsoft.com/sharepoint/v3/contenttype/forms"/>
+  </ds:schemaRefs>
+</ds:datastoreItem>
+</file>
+
 <file path=customXml/itemProps5.xml><?xml version="1.0" encoding="utf-8"?>
-<ds:datastoreItem xmlns:ds="http://schemas.openxmlformats.org/officeDocument/2006/customXml" ds:itemID="{7F4BB68F-AA50-4094-B73B-0A401B940C23}">
+<ds:datastoreItem xmlns:ds="http://schemas.openxmlformats.org/officeDocument/2006/customXml" ds:itemID="{30952538-03D0-472D-9268-D15F01D5FCF4}">
   <ds:schemaRefs>
-    <ds:schemaRef ds:uri="http://schemas.microsoft.com/office/2006/metadata/longProperties"/>
+    <ds:schemaRef ds:uri="http://schemas.openxmlformats.org/officeDocument/2006/bibliography"/>
   </ds:schemaRefs>
 </ds:datastoreItem>
 </file>
</xml_diff>